<commit_message>
del: remove tracking .DS_Store files
</commit_message>
<xml_diff>
--- a/assignment1/ml_RE6114048_吳啓榮.docx
+++ b/assignment1/ml_RE6114048_吳啓榮.docx
@@ -1371,7 +1371,14 @@
                 <w:sz w:val="16"/>
                 <w:szCs w:val="16"/>
               </w:rPr>
-              <w:t>0.755</w:t>
+              <w:t>0.</w:t>
+            </w:r>
+            <w:r>
+              <w:rPr>
+                <w:sz w:val="16"/>
+                <w:szCs w:val="16"/>
+              </w:rPr>
+              <w:t>803</w:t>
             </w:r>
           </w:p>
         </w:tc>

</xml_diff>